<commit_message>
Resources: Upload New CV and Certificates
</commit_message>
<xml_diff>
--- a/resources/Resume - Khasanboy Khabibulaev.docx
+++ b/resources/Resume - Khasanboy Khabibulaev.docx
@@ -210,8 +210,8 @@
             <w:pPr>
               <w:rPr>
                 <w:rFonts w:ascii="Poppins" w:hAnsi="Poppins" w:cs="Poppins"/>
-                <w:sz w:val="36"/>
-                <w:szCs w:val="36"/>
+                <w:sz w:val="48"/>
+                <w:szCs w:val="48"/>
               </w:rPr>
             </w:pPr>
           </w:p>
@@ -356,8 +356,8 @@
                 <w:i/>
                 <w:iCs/>
                 <w:color w:val="FFFFFF" w:themeColor="background1"/>
-                <w:sz w:val="18"/>
-                <w:szCs w:val="18"/>
+                <w:sz w:val="22"/>
+                <w:szCs w:val="22"/>
               </w:rPr>
             </w:pPr>
           </w:p>
@@ -441,43 +441,7 @@
                 <w:sz w:val="16"/>
                 <w:szCs w:val="16"/>
               </w:rPr>
-              <w:t>May</w:t>
-            </w:r>
-            <w:r>
-              <w:rPr>
-                <w:rFonts w:ascii="Poppins" w:hAnsi="Poppins" w:cs="Poppins"/>
-                <w:color w:val="FFFFFF" w:themeColor="background1"/>
-                <w:sz w:val="16"/>
-                <w:szCs w:val="16"/>
-              </w:rPr>
-              <w:t xml:space="preserve"> 2021 </w:t>
-            </w:r>
-            <w:r>
-              <w:rPr>
-                <w:rFonts w:ascii="Poppins" w:hAnsi="Poppins" w:cs="Poppins"/>
-                <w:color w:val="FFFFFF" w:themeColor="background1"/>
-                <w:sz w:val="16"/>
-                <w:szCs w:val="16"/>
-              </w:rPr>
-              <w:t>–</w:t>
-            </w:r>
-            <w:r>
-              <w:rPr>
-                <w:rFonts w:ascii="Poppins" w:hAnsi="Poppins" w:cs="Poppins"/>
-                <w:color w:val="FFFFFF" w:themeColor="background1"/>
-                <w:sz w:val="16"/>
-                <w:szCs w:val="16"/>
-              </w:rPr>
-              <w:t xml:space="preserve"> </w:t>
-            </w:r>
-            <w:r>
-              <w:rPr>
-                <w:rFonts w:ascii="Poppins" w:hAnsi="Poppins" w:cs="Poppins"/>
-                <w:color w:val="FFFFFF" w:themeColor="background1"/>
-                <w:sz w:val="16"/>
-                <w:szCs w:val="16"/>
-              </w:rPr>
-              <w:t>January 2022</w:t>
+              <w:t>May 2021 – January 2022</w:t>
             </w:r>
           </w:p>
           <w:p>
@@ -545,6 +509,8 @@
             <w:pPr>
               <w:rPr>
                 <w:rFonts w:ascii="Poppins" w:hAnsi="Poppins" w:cs="Poppins"/>
+                <w:sz w:val="15"/>
+                <w:szCs w:val="15"/>
               </w:rPr>
             </w:pPr>
           </w:p>
@@ -726,16 +692,7 @@
                 <w:sz w:val="16"/>
                 <w:szCs w:val="16"/>
               </w:rPr>
-              <w:t>1</w:t>
-            </w:r>
-            <w:r>
-              <w:rPr>
-                <w:rFonts w:ascii="Poppins" w:hAnsi="Poppins" w:cs="Poppins"/>
-                <w:color w:val="FFFFFF" w:themeColor="background1"/>
-                <w:sz w:val="16"/>
-                <w:szCs w:val="16"/>
-              </w:rPr>
-              <w:t>6</w:t>
+              <w:t>16</w:t>
             </w:r>
             <w:r>
               <w:rPr>
@@ -897,16 +854,7 @@
                 <w:sz w:val="16"/>
                 <w:szCs w:val="16"/>
               </w:rPr>
-              <w:t>1</w:t>
-            </w:r>
-            <w:r>
-              <w:rPr>
-                <w:rFonts w:ascii="Poppins" w:hAnsi="Poppins" w:cs="Poppins"/>
-                <w:color w:val="FFFFFF" w:themeColor="background1"/>
-                <w:sz w:val="16"/>
-                <w:szCs w:val="16"/>
-              </w:rPr>
-              <w:t>6</w:t>
+              <w:t>16</w:t>
             </w:r>
           </w:p>
           <w:p>
@@ -1253,29 +1201,7 @@
                 <w:sz w:val="28"/>
                 <w:szCs w:val="28"/>
               </w:rPr>
-              <w:t xml:space="preserve">Web </w:t>
-            </w:r>
-            <w:r>
-              <w:rPr>
-                <w:rFonts w:ascii="Poppins" w:eastAsia="Arial" w:hAnsi="Poppins" w:cs="Poppins"/>
-                <w:b/>
-                <w:bCs/>
-                <w:color w:val="E65050"/>
-                <w:sz w:val="28"/>
-                <w:szCs w:val="28"/>
-              </w:rPr>
-              <w:t xml:space="preserve">Frontend </w:t>
-            </w:r>
-            <w:r>
-              <w:rPr>
-                <w:rFonts w:ascii="Poppins" w:eastAsia="Arial" w:hAnsi="Poppins" w:cs="Poppins"/>
-                <w:b/>
-                <w:bCs/>
-                <w:color w:val="E65050"/>
-                <w:sz w:val="28"/>
-                <w:szCs w:val="28"/>
-              </w:rPr>
-              <w:t>Developer</w:t>
+              <w:t>Web Frontend Developer</w:t>
             </w:r>
           </w:p>
           <w:p>
@@ -1734,25 +1660,7 @@
                 <w:sz w:val="18"/>
                 <w:szCs w:val="18"/>
               </w:rPr>
-              <w:t xml:space="preserve">I'm a skilled Web </w:t>
-            </w:r>
-            <w:r>
-              <w:rPr>
-                <w:rFonts w:ascii="Poppins" w:eastAsia="Arial" w:hAnsi="Poppins" w:cs="Poppins"/>
-                <w:color w:val="000000"/>
-                <w:sz w:val="18"/>
-                <w:szCs w:val="18"/>
-              </w:rPr>
-              <w:t xml:space="preserve">Frontend </w:t>
-            </w:r>
-            <w:r>
-              <w:rPr>
-                <w:rFonts w:ascii="Poppins" w:eastAsia="Arial" w:hAnsi="Poppins" w:cs="Poppins"/>
-                <w:color w:val="000000"/>
-                <w:sz w:val="18"/>
-                <w:szCs w:val="18"/>
-              </w:rPr>
-              <w:t xml:space="preserve">Developer with expertise in creating modern, clean websites and </w:t>
+              <w:t xml:space="preserve">I'm a skilled Web Frontend Developer with expertise in creating modern, clean websites and </w:t>
             </w:r>
             <w:r>
               <w:rPr>
@@ -1816,29 +1724,7 @@
                 <w:sz w:val="18"/>
                 <w:szCs w:val="18"/>
               </w:rPr>
-              <w:t>“</w:t>
-            </w:r>
-            <w:r>
-              <w:rPr>
-                <w:rFonts w:ascii="Poppins" w:hAnsi="Poppins" w:cs="Poppins"/>
-                <w:i/>
-                <w:iCs/>
-                <w:color w:val="002060"/>
-                <w:sz w:val="18"/>
-                <w:szCs w:val="18"/>
-              </w:rPr>
-              <w:t>I don't make a bug. I may accidentally include an undocumented feature.</w:t>
-            </w:r>
-            <w:r>
-              <w:rPr>
-                <w:rFonts w:ascii="Poppins" w:hAnsi="Poppins" w:cs="Poppins"/>
-                <w:i/>
-                <w:iCs/>
-                <w:color w:val="002060"/>
-                <w:sz w:val="18"/>
-                <w:szCs w:val="18"/>
-              </w:rPr>
-              <w:t>”</w:t>
+              <w:t>“I don't make a bug. I may accidentally include an undocumented feature.”</w:t>
             </w:r>
           </w:p>
           <w:p>
@@ -2892,25 +2778,7 @@
                       <w:sz w:val="16"/>
                       <w:szCs w:val="16"/>
                     </w:rPr>
-                    <w:t>Bootstrap, Adaptive/Responsive, BEM</w:t>
-                  </w:r>
-                  <w:r>
-                    <w:rPr>
-                      <w:rFonts w:ascii="Poppins" w:eastAsia="Arial" w:hAnsi="Poppins" w:cs="Poppins"/>
-                      <w:color w:val="000000"/>
-                      <w:sz w:val="16"/>
-                      <w:szCs w:val="16"/>
-                    </w:rPr>
-                    <w:t xml:space="preserve"> Methodology</w:t>
-                  </w:r>
-                  <w:r>
-                    <w:rPr>
-                      <w:rFonts w:ascii="Poppins" w:eastAsia="Arial" w:hAnsi="Poppins" w:cs="Poppins"/>
-                      <w:color w:val="000000"/>
-                      <w:sz w:val="16"/>
-                      <w:szCs w:val="16"/>
-                    </w:rPr>
-                    <w:t>, SASS/SCSS</w:t>
+                    <w:t>Bootstrap, Adaptive/Responsive, BEM Methodology, SASS/SCSS</w:t>
                   </w:r>
                   <w:r>
                     <w:rPr>
@@ -3441,52 +3309,7 @@
                       <w:sz w:val="16"/>
                       <w:szCs w:val="16"/>
                     </w:rPr>
-                    <w:t>jQuery</w:t>
-                  </w:r>
-                  <w:r>
-                    <w:rPr>
-                      <w:rFonts w:ascii="Poppins" w:eastAsia="Arial" w:hAnsi="Poppins" w:cs="Poppins"/>
-                      <w:color w:val="000000"/>
-                      <w:sz w:val="16"/>
-                      <w:szCs w:val="16"/>
-                    </w:rPr>
-                    <w:t xml:space="preserve">, </w:t>
-                  </w:r>
-                  <w:r>
-                    <w:rPr>
-                      <w:rFonts w:ascii="Poppins" w:eastAsia="Arial" w:hAnsi="Poppins" w:cs="Poppins"/>
-                      <w:color w:val="000000"/>
-                      <w:sz w:val="16"/>
-                      <w:szCs w:val="16"/>
-                    </w:rPr>
-                    <w:t>ReactJS</w:t>
-                  </w:r>
-                  <w:r>
-                    <w:rPr>
-                      <w:rFonts w:ascii="Poppins" w:eastAsia="Arial" w:hAnsi="Poppins" w:cs="Poppins"/>
-                      <w:color w:val="000000"/>
-                      <w:sz w:val="16"/>
-                      <w:szCs w:val="16"/>
-                    </w:rPr>
-                    <w:t xml:space="preserve">, </w:t>
-                  </w:r>
-                  <w:r>
-                    <w:rPr>
-                      <w:rFonts w:ascii="Poppins" w:eastAsia="Arial" w:hAnsi="Poppins" w:cs="Poppins"/>
-                      <w:color w:val="000000"/>
-                      <w:sz w:val="16"/>
-                      <w:szCs w:val="16"/>
-                    </w:rPr>
-                    <w:t>NodeJS/Express</w:t>
-                  </w:r>
-                  <w:r>
-                    <w:rPr>
-                      <w:rFonts w:ascii="Poppins" w:eastAsia="Arial" w:hAnsi="Poppins" w:cs="Poppins"/>
-                      <w:color w:val="000000"/>
-                      <w:sz w:val="16"/>
-                      <w:szCs w:val="16"/>
-                    </w:rPr>
-                    <w:t>, MERN</w:t>
+                    <w:t>jQuery, ReactJS, NodeJS/Express, MERN</w:t>
                   </w:r>
                   <w:r>
                     <w:rPr>
@@ -6006,17 +5829,7 @@
                       <w:sz w:val="18"/>
                       <w:szCs w:val="18"/>
                     </w:rPr>
-                    <w:t>and user interfaces</w:t>
-                  </w:r>
-                  <w:r>
-                    <w:rPr>
-                      <w:rFonts w:ascii="Poppins" w:eastAsia="Arial" w:hAnsi="Poppins" w:cs="Poppins"/>
-                      <w:noProof/>
-                      <w:color w:val="000000" w:themeColor="text1"/>
-                      <w:sz w:val="18"/>
-                      <w:szCs w:val="18"/>
-                    </w:rPr>
-                    <w:t xml:space="preserve"> of the projects.</w:t>
+                    <w:t>and user interfaces of the projects.</w:t>
                   </w:r>
                 </w:p>
                 <w:p>
@@ -6060,47 +5873,7 @@
                       <w:sz w:val="18"/>
                       <w:szCs w:val="18"/>
                     </w:rPr>
-                    <w:t>Aided</w:t>
-                  </w:r>
-                  <w:r>
-                    <w:rPr>
-                      <w:rFonts w:ascii="Poppins" w:eastAsia="Arial" w:hAnsi="Poppins" w:cs="Poppins"/>
-                      <w:noProof/>
-                      <w:color w:val="000000" w:themeColor="text1"/>
-                      <w:sz w:val="18"/>
-                      <w:szCs w:val="18"/>
-                    </w:rPr>
-                    <w:t xml:space="preserve"> backend developers</w:t>
-                  </w:r>
-                  <w:r>
-                    <w:rPr>
-                      <w:rFonts w:ascii="Poppins" w:eastAsia="Arial" w:hAnsi="Poppins" w:cs="Poppins"/>
-                      <w:noProof/>
-                      <w:color w:val="000000" w:themeColor="text1"/>
-                      <w:sz w:val="18"/>
-                      <w:szCs w:val="18"/>
-                    </w:rPr>
-                    <w:t xml:space="preserve"> in frontend tasks for better </w:t>
-                  </w:r>
-                  <w:r>
-                    <w:rPr>
-                      <w:rFonts w:ascii="Poppins" w:eastAsia="Arial" w:hAnsi="Poppins" w:cs="Poppins"/>
-                      <w:noProof/>
-                      <w:color w:val="000000" w:themeColor="text1"/>
-                      <w:sz w:val="18"/>
-                      <w:szCs w:val="18"/>
-                    </w:rPr>
-                    <w:t>UI integration</w:t>
-                  </w:r>
-                  <w:r>
-                    <w:rPr>
-                      <w:rFonts w:ascii="Poppins" w:eastAsia="Arial" w:hAnsi="Poppins" w:cs="Poppins"/>
-                      <w:noProof/>
-                      <w:color w:val="000000" w:themeColor="text1"/>
-                      <w:sz w:val="18"/>
-                      <w:szCs w:val="18"/>
-                    </w:rPr>
-                    <w:t>.</w:t>
+                    <w:t>Aided backend developers in frontend tasks for better UI integration.</w:t>
                   </w:r>
                 </w:p>
                 <w:p>
@@ -6143,57 +5916,7 @@
                       <w:sz w:val="18"/>
                       <w:szCs w:val="18"/>
                     </w:rPr>
-                    <w:t>Created</w:t>
-                  </w:r>
-                  <w:r>
-                    <w:rPr>
-                      <w:rFonts w:ascii="Poppins" w:eastAsia="Arial" w:hAnsi="Poppins" w:cs="Poppins"/>
-                      <w:noProof/>
-                      <w:color w:val="000000" w:themeColor="text1"/>
-                      <w:sz w:val="18"/>
-                      <w:szCs w:val="18"/>
-                    </w:rPr>
-                    <w:t xml:space="preserve"> HTML/CSS layouts</w:t>
-                  </w:r>
-                  <w:r>
-                    <w:rPr>
-                      <w:rFonts w:ascii="Poppins" w:eastAsia="Arial" w:hAnsi="Poppins" w:cs="Poppins"/>
-                      <w:noProof/>
-                      <w:color w:val="000000" w:themeColor="text1"/>
-                      <w:sz w:val="18"/>
-                      <w:szCs w:val="18"/>
-                    </w:rPr>
-                    <w:t xml:space="preserve"> for use in </w:t>
-                  </w:r>
-                  <w:r>
-                    <w:rPr>
-                      <w:rFonts w:ascii="Poppins" w:eastAsia="Arial" w:hAnsi="Poppins" w:cs="Poppins"/>
-                      <w:noProof/>
-                      <w:color w:val="000000" w:themeColor="text1"/>
-                      <w:sz w:val="18"/>
-                      <w:szCs w:val="18"/>
-                    </w:rPr>
-                    <w:t xml:space="preserve">web </w:t>
-                  </w:r>
-                  <w:r>
-                    <w:rPr>
-                      <w:rFonts w:ascii="Poppins" w:eastAsia="Arial" w:hAnsi="Poppins" w:cs="Poppins"/>
-                      <w:noProof/>
-                      <w:color w:val="000000" w:themeColor="text1"/>
-                      <w:sz w:val="18"/>
-                      <w:szCs w:val="18"/>
-                    </w:rPr>
-                    <w:t>development or optimization</w:t>
-                  </w:r>
-                  <w:r>
-                    <w:rPr>
-                      <w:rFonts w:ascii="Poppins" w:eastAsia="Arial" w:hAnsi="Poppins" w:cs="Poppins"/>
-                      <w:noProof/>
-                      <w:color w:val="000000" w:themeColor="text1"/>
-                      <w:sz w:val="18"/>
-                      <w:szCs w:val="18"/>
-                    </w:rPr>
-                    <w:t>.</w:t>
+                    <w:t>Created HTML/CSS layouts for use in web development or optimization.</w:t>
                   </w:r>
                 </w:p>
                 <w:p>
@@ -7139,25 +6862,7 @@
                       <w:sz w:val="16"/>
                       <w:szCs w:val="16"/>
                     </w:rPr>
-                    <w:t>(</w:t>
-                  </w:r>
-                  <w:r>
-                    <w:rPr>
-                      <w:rFonts w:ascii="Poppins" w:eastAsia="Arial" w:hAnsi="Poppins" w:cs="Poppins"/>
-                      <w:color w:val="000000" w:themeColor="text1"/>
-                      <w:sz w:val="16"/>
-                      <w:szCs w:val="16"/>
-                    </w:rPr>
-                    <w:t>Academic Lyceum of Tashkent State University of Uzbek Language and Literature</w:t>
-                  </w:r>
-                  <w:r>
-                    <w:rPr>
-                      <w:rFonts w:ascii="Poppins" w:eastAsia="Arial" w:hAnsi="Poppins" w:cs="Poppins"/>
-                      <w:color w:val="000000" w:themeColor="text1"/>
-                      <w:sz w:val="16"/>
-                      <w:szCs w:val="16"/>
-                    </w:rPr>
-                    <w:t>)</w:t>
+                    <w:t>(Academic Lyceum of Tashkent State University of Uzbek Language and Literature)</w:t>
                   </w:r>
                 </w:p>
                 <w:p>
@@ -7207,25 +6912,7 @@
                       <w:sz w:val="18"/>
                       <w:szCs w:val="18"/>
                     </w:rPr>
-                    <w:t xml:space="preserve">Majored in </w:t>
-                  </w:r>
-                  <w:r>
-                    <w:rPr>
-                      <w:rFonts w:ascii="Poppins" w:eastAsia="Arial" w:hAnsi="Poppins" w:cs="Poppins"/>
-                      <w:color w:val="000000" w:themeColor="text1"/>
-                      <w:sz w:val="18"/>
-                      <w:szCs w:val="18"/>
-                    </w:rPr>
-                    <w:t>English and French and minored in Uzbek language</w:t>
-                  </w:r>
-                  <w:r>
-                    <w:rPr>
-                      <w:rFonts w:ascii="Poppins" w:eastAsia="Arial" w:hAnsi="Poppins" w:cs="Poppins"/>
-                      <w:color w:val="000000" w:themeColor="text1"/>
-                      <w:sz w:val="18"/>
-                      <w:szCs w:val="18"/>
-                    </w:rPr>
-                    <w:t>.</w:t>
+                    <w:t>Majored in English and French and minored in Uzbek language.</w:t>
                   </w:r>
                 </w:p>
                 <w:p>
@@ -7301,25 +6988,7 @@
                       <w:sz w:val="18"/>
                       <w:szCs w:val="18"/>
                     </w:rPr>
-                    <w:t>Earned a First</w:t>
-                  </w:r>
-                  <w:r>
-                    <w:rPr>
-                      <w:rFonts w:ascii="Poppins" w:eastAsia="Arial" w:hAnsi="Poppins" w:cs="Poppins"/>
-                      <w:color w:val="000000" w:themeColor="text1"/>
-                      <w:sz w:val="18"/>
-                      <w:szCs w:val="18"/>
-                    </w:rPr>
-                    <w:t>-</w:t>
-                  </w:r>
-                  <w:r>
-                    <w:rPr>
-                      <w:rFonts w:ascii="Poppins" w:eastAsia="Arial" w:hAnsi="Poppins" w:cs="Poppins"/>
-                      <w:color w:val="000000" w:themeColor="text1"/>
-                      <w:sz w:val="18"/>
-                      <w:szCs w:val="18"/>
-                    </w:rPr>
-                    <w:t>Class Honors Diploma.</w:t>
+                    <w:t>Earned a First-Class Honors Diploma.</w:t>
                   </w:r>
                 </w:p>
                 <w:p>
@@ -7356,97 +7025,7 @@
                       <w:sz w:val="18"/>
                       <w:szCs w:val="18"/>
                     </w:rPr>
-                    <w:t xml:space="preserve">Achieved an impressive overall GPA of </w:t>
-                  </w:r>
-                  <w:r>
-                    <w:rPr>
-                      <w:rFonts w:ascii="Poppins" w:eastAsia="Arial" w:hAnsi="Poppins" w:cs="Poppins"/>
-                      <w:color w:val="000000" w:themeColor="text1"/>
-                      <w:sz w:val="18"/>
-                      <w:szCs w:val="18"/>
-                    </w:rPr>
-                    <w:t>5</w:t>
-                  </w:r>
-                  <w:r>
-                    <w:rPr>
-                      <w:rFonts w:ascii="Poppins" w:eastAsia="Arial" w:hAnsi="Poppins" w:cs="Poppins"/>
-                      <w:color w:val="000000" w:themeColor="text1"/>
-                      <w:sz w:val="18"/>
-                      <w:szCs w:val="18"/>
-                    </w:rPr>
-                    <w:t xml:space="preserve"> (based on </w:t>
-                  </w:r>
-                  <w:r>
-                    <w:rPr>
-                      <w:rFonts w:ascii="Poppins" w:eastAsia="Arial" w:hAnsi="Poppins" w:cs="Poppins"/>
-                      <w:color w:val="000000" w:themeColor="text1"/>
-                      <w:sz w:val="18"/>
-                      <w:szCs w:val="18"/>
-                    </w:rPr>
-                    <w:t>Uzbek</w:t>
-                  </w:r>
-                  <w:r>
-                    <w:rPr>
-                      <w:rFonts w:ascii="Poppins" w:eastAsia="Arial" w:hAnsi="Poppins" w:cs="Poppins"/>
-                      <w:color w:val="000000" w:themeColor="text1"/>
-                      <w:sz w:val="18"/>
-                      <w:szCs w:val="18"/>
-                    </w:rPr>
-                    <w:t xml:space="preserve"> grading system, with</w:t>
-                  </w:r>
-                  <w:r>
-                    <w:rPr>
-                      <w:rFonts w:ascii="Poppins" w:eastAsia="Arial" w:hAnsi="Poppins" w:cs="Poppins"/>
-                      <w:color w:val="000000" w:themeColor="text1"/>
-                      <w:sz w:val="18"/>
-                      <w:szCs w:val="18"/>
-                    </w:rPr>
-                    <w:t xml:space="preserve"> 5 </w:t>
-                  </w:r>
-                  <w:r>
-                    <w:rPr>
-                      <w:rFonts w:ascii="Poppins" w:eastAsia="Arial" w:hAnsi="Poppins" w:cs="Poppins"/>
-                      <w:color w:val="000000" w:themeColor="text1"/>
-                      <w:sz w:val="18"/>
-                      <w:szCs w:val="18"/>
-                    </w:rPr>
-                    <w:t xml:space="preserve">denoting </w:t>
-                  </w:r>
-                  <w:r>
-                    <w:rPr>
-                      <w:rFonts w:ascii="Poppins" w:eastAsia="Arial" w:hAnsi="Poppins" w:cs="Poppins"/>
-                      <w:color w:val="000000" w:themeColor="text1"/>
-                      <w:sz w:val="18"/>
-                      <w:szCs w:val="18"/>
-                    </w:rPr>
-                    <w:t>the maximum/excellent</w:t>
-                  </w:r>
-                  <w:r>
-                    <w:rPr>
-                      <w:rFonts w:ascii="Poppins" w:eastAsia="Arial" w:hAnsi="Poppins" w:cs="Poppins"/>
-                      <w:color w:val="000000" w:themeColor="text1"/>
-                      <w:sz w:val="18"/>
-                      <w:szCs w:val="18"/>
-                    </w:rPr>
-                    <w:t xml:space="preserve"> mark. Alternatively, </w:t>
-                  </w:r>
-                  <w:r>
-                    <w:rPr>
-                      <w:rFonts w:ascii="Poppins" w:eastAsia="Arial" w:hAnsi="Poppins" w:cs="Poppins"/>
-                      <w:color w:val="000000" w:themeColor="text1"/>
-                      <w:sz w:val="18"/>
-                      <w:szCs w:val="18"/>
-                    </w:rPr>
-                    <w:t>4.0</w:t>
-                  </w:r>
-                  <w:r>
-                    <w:rPr>
-                      <w:rFonts w:ascii="Poppins" w:eastAsia="Arial" w:hAnsi="Poppins" w:cs="Poppins"/>
-                      <w:color w:val="000000" w:themeColor="text1"/>
-                      <w:sz w:val="18"/>
-                      <w:szCs w:val="18"/>
-                    </w:rPr>
-                    <w:t xml:space="preserve"> out of 4.0)</w:t>
+                    <w:t>Achieved an impressive overall GPA of 5 (based on Uzbek grading system, with 5 denoting the maximum/excellent mark. Alternatively, 4.0 out of 4.0)</w:t>
                   </w:r>
                 </w:p>
                 <w:p>
@@ -7606,18 +7185,7 @@
                       <w:sz w:val="20"/>
                       <w:szCs w:val="20"/>
                     </w:rPr>
-                    <w:t>Primary</w:t>
-                  </w:r>
-                  <w:r>
-                    <w:rPr>
-                      <w:rFonts w:ascii="Poppins" w:eastAsia="Arial" w:hAnsi="Poppins" w:cs="Poppins"/>
-                      <w:b/>
-                      <w:bCs/>
-                      <w:color w:val="000000" w:themeColor="text1"/>
-                      <w:sz w:val="20"/>
-                      <w:szCs w:val="20"/>
-                    </w:rPr>
-                    <w:t xml:space="preserve"> Education</w:t>
+                    <w:t>Primary Education</w:t>
                   </w:r>
                 </w:p>
                 <w:p>
@@ -7638,25 +7206,7 @@
                       <w:sz w:val="16"/>
                       <w:szCs w:val="16"/>
                     </w:rPr>
-                    <w:t>(</w:t>
-                  </w:r>
-                  <w:r>
-                    <w:rPr>
-                      <w:rFonts w:ascii="Poppins" w:eastAsia="Arial" w:hAnsi="Poppins" w:cs="Poppins"/>
-                      <w:color w:val="000000" w:themeColor="text1"/>
-                      <w:sz w:val="16"/>
-                      <w:szCs w:val="16"/>
-                    </w:rPr>
-                    <w:t>Several schools in Uzbekistan</w:t>
-                  </w:r>
-                  <w:r>
-                    <w:rPr>
-                      <w:rFonts w:ascii="Poppins" w:eastAsia="Arial" w:hAnsi="Poppins" w:cs="Poppins"/>
-                      <w:color w:val="000000" w:themeColor="text1"/>
-                      <w:sz w:val="16"/>
-                      <w:szCs w:val="16"/>
-                    </w:rPr>
-                    <w:t>)</w:t>
+                    <w:t>(Several schools in Uzbekistan)</w:t>
                   </w:r>
                 </w:p>
                 <w:p>
@@ -7706,25 +7256,7 @@
                       <w:sz w:val="18"/>
                       <w:szCs w:val="18"/>
                     </w:rPr>
-                    <w:t xml:space="preserve">Majored in </w:t>
-                  </w:r>
-                  <w:r>
-                    <w:rPr>
-                      <w:rFonts w:ascii="Poppins" w:eastAsia="Arial" w:hAnsi="Poppins" w:cs="Poppins"/>
-                      <w:color w:val="000000" w:themeColor="text1"/>
-                      <w:sz w:val="18"/>
-                      <w:szCs w:val="18"/>
-                    </w:rPr>
-                    <w:t xml:space="preserve">Mathematics and </w:t>
-                  </w:r>
-                  <w:r>
-                    <w:rPr>
-                      <w:rFonts w:ascii="Poppins" w:eastAsia="Arial" w:hAnsi="Poppins" w:cs="Poppins"/>
-                      <w:color w:val="000000" w:themeColor="text1"/>
-                      <w:sz w:val="18"/>
-                      <w:szCs w:val="18"/>
-                    </w:rPr>
-                    <w:t>English.</w:t>
+                    <w:t>Majored in Mathematics and English.</w:t>
                   </w:r>
                 </w:p>
                 <w:p>
@@ -8665,34 +8197,7 @@
                       <w:sz w:val="18"/>
                       <w:szCs w:val="18"/>
                     </w:rPr>
-                    <w:t>Uzbek</w:t>
-                  </w:r>
-                  <w:r>
-                    <w:rPr>
-                      <w:rFonts w:ascii="Poppins" w:eastAsia="Arial" w:hAnsi="Poppins" w:cs="Poppins"/>
-                      <w:color w:val="000000"/>
-                      <w:sz w:val="18"/>
-                      <w:szCs w:val="18"/>
-                    </w:rPr>
-                    <w:t xml:space="preserve"> (</w:t>
-                  </w:r>
-                  <w:r>
-                    <w:rPr>
-                      <w:rFonts w:ascii="Poppins" w:eastAsia="Arial" w:hAnsi="Poppins" w:cs="Poppins"/>
-                      <w:color w:val="000000"/>
-                      <w:sz w:val="18"/>
-                      <w:szCs w:val="18"/>
-                    </w:rPr>
-                    <w:t>Native</w:t>
-                  </w:r>
-                  <w:r>
-                    <w:rPr>
-                      <w:rFonts w:ascii="Poppins" w:eastAsia="Arial" w:hAnsi="Poppins" w:cs="Poppins"/>
-                      <w:color w:val="000000"/>
-                      <w:sz w:val="18"/>
-                      <w:szCs w:val="18"/>
-                    </w:rPr>
-                    <w:t>)</w:t>
+                    <w:t>Uzbek (Native)</w:t>
                   </w:r>
                 </w:p>
                 <w:p>
@@ -8714,34 +8219,7 @@
                       <w:sz w:val="18"/>
                       <w:szCs w:val="18"/>
                     </w:rPr>
-                    <w:t>English</w:t>
-                  </w:r>
-                  <w:r>
-                    <w:rPr>
-                      <w:rFonts w:ascii="Poppins" w:eastAsia="Arial" w:hAnsi="Poppins" w:cs="Poppins"/>
-                      <w:color w:val="000000"/>
-                      <w:sz w:val="18"/>
-                      <w:szCs w:val="18"/>
-                    </w:rPr>
-                    <w:t xml:space="preserve"> (</w:t>
-                  </w:r>
-                  <w:r>
-                    <w:rPr>
-                      <w:rFonts w:ascii="Poppins" w:eastAsia="Arial" w:hAnsi="Poppins" w:cs="Poppins"/>
-                      <w:color w:val="000000"/>
-                      <w:sz w:val="18"/>
-                      <w:szCs w:val="18"/>
-                    </w:rPr>
-                    <w:t>Fluent</w:t>
-                  </w:r>
-                  <w:r>
-                    <w:rPr>
-                      <w:rFonts w:ascii="Poppins" w:eastAsia="Arial" w:hAnsi="Poppins" w:cs="Poppins"/>
-                      <w:color w:val="000000"/>
-                      <w:sz w:val="18"/>
-                      <w:szCs w:val="18"/>
-                    </w:rPr>
-                    <w:t>)</w:t>
+                    <w:t>English (Fluent)</w:t>
                   </w:r>
                 </w:p>
                 <w:p>
@@ -9223,34 +8701,7 @@
                       <w:sz w:val="18"/>
                       <w:szCs w:val="18"/>
                     </w:rPr>
-                    <w:t xml:space="preserve">Russian </w:t>
-                  </w:r>
-                  <w:r>
-                    <w:rPr>
-                      <w:rFonts w:ascii="Poppins" w:eastAsia="Arial" w:hAnsi="Poppins" w:cs="Poppins"/>
-                      <w:color w:val="000000"/>
-                      <w:sz w:val="18"/>
-                      <w:szCs w:val="18"/>
-                    </w:rPr>
-                    <w:t>(</w:t>
-                  </w:r>
-                  <w:r>
-                    <w:rPr>
-                      <w:rFonts w:ascii="Poppins" w:eastAsia="Arial" w:hAnsi="Poppins" w:cs="Poppins"/>
-                      <w:color w:val="000000"/>
-                      <w:sz w:val="18"/>
-                      <w:szCs w:val="18"/>
-                    </w:rPr>
-                    <w:t>Fluent</w:t>
-                  </w:r>
-                  <w:r>
-                    <w:rPr>
-                      <w:rFonts w:ascii="Poppins" w:eastAsia="Arial" w:hAnsi="Poppins" w:cs="Poppins"/>
-                      <w:color w:val="000000"/>
-                      <w:sz w:val="18"/>
-                      <w:szCs w:val="18"/>
-                    </w:rPr>
-                    <w:t>)</w:t>
+                    <w:t>Russian (Fluent)</w:t>
                   </w:r>
                 </w:p>
               </w:tc>
@@ -9787,7 +9238,7 @@
                       <w:noProof/>
                     </w:rPr>
                     <w:pict w14:anchorId="359CC20B">
-                      <v:shape id="Picture 155" o:spid="_x0000_i1025" type="#_x0000_t75" alt="" style="width:8.15pt;height:8.15pt;visibility:visible;mso-wrap-style:square;mso-width-percent:0;mso-height-percent:0;mso-width-percent:0;mso-height-percent:0">
+                      <v:shape id="Picture 155" o:spid="_x0000_i1025" type="#_x0000_t75" alt="" style="width:8.35pt;height:8.35pt;visibility:visible;mso-wrap-style:square;mso-width-percent:0;mso-height-percent:0;mso-width-percent:0;mso-height-percent:0">
                         <v:imagedata r:id="rId28" o:title=""/>
                       </v:shape>
                     </w:pict>
@@ -10530,25 +9981,7 @@
                       <w:sz w:val="18"/>
                       <w:szCs w:val="18"/>
                     </w:rPr>
-                    <w:t xml:space="preserve">Development of </w:t>
-                  </w:r>
-                  <w:r>
-                    <w:rPr>
-                      <w:rFonts w:ascii="Poppins" w:eastAsia="Arial" w:hAnsi="Poppins" w:cs="Poppins"/>
-                      <w:color w:val="000000" w:themeColor="text1"/>
-                      <w:sz w:val="18"/>
-                      <w:szCs w:val="18"/>
-                    </w:rPr>
-                    <w:t>Real-World</w:t>
-                  </w:r>
-                  <w:r>
-                    <w:rPr>
-                      <w:rFonts w:ascii="Poppins" w:eastAsia="Arial" w:hAnsi="Poppins" w:cs="Poppins"/>
-                      <w:color w:val="000000" w:themeColor="text1"/>
-                      <w:sz w:val="18"/>
-                      <w:szCs w:val="18"/>
-                    </w:rPr>
-                    <w:t xml:space="preserve"> Responsive Websites with HTML5 and CSS3</w:t>
+                    <w:t>Development of Real-World Responsive Websites with HTML5 and CSS3</w:t>
                   </w:r>
                 </w:p>
                 <w:p>
@@ -11130,17 +10563,7 @@
                       <w:sz w:val="18"/>
                       <w:szCs w:val="18"/>
                     </w:rPr>
-                    <w:t xml:space="preserve">Held the role of a Microsoft Learn Student </w:t>
-                  </w:r>
-                  <w:proofErr w:type="spellStart"/>
-                  <w:r>
-                    <w:rPr>
-                      <w:rFonts w:ascii="Poppins" w:eastAsia="Arial" w:hAnsi="Poppins" w:cs="Poppins"/>
-                      <w:color w:val="000000" w:themeColor="text1"/>
-                      <w:sz w:val="18"/>
-                      <w:szCs w:val="18"/>
-                    </w:rPr>
-                    <w:t>Ambassador.</w:t>
+                    <w:t>Held the role of a Microsoft Learn Student Ambassador.</w:t>
                   </w:r>
                 </w:p>
                 <w:p>
@@ -11157,7 +10580,6 @@
                       <w:szCs w:val="28"/>
                     </w:rPr>
                   </w:pPr>
-                  <w:proofErr w:type="spellEnd"/>
                   <w:r>
                     <w:rPr>
                       <w:rFonts w:ascii="Poppins" w:eastAsia="Arial" w:hAnsi="Poppins" w:cs="Poppins"/>
@@ -11950,28 +11372,28 @@
         <v:path o:extrusionok="f" gradientshapeok="t" o:connecttype="rect"/>
         <o:lock v:ext="edit" aspectratio="t"/>
       </v:shapetype>
-      <v:shape id="_x0000_i1633" type="#_x0000_t75" style="width:64.2pt;height:64.2pt;visibility:visible;mso-wrap-style:square" o:bullet="t">
+      <v:shape id="_x0000_i1030" type="#_x0000_t75" style="width:64.45pt;height:64.45pt;visibility:visible;mso-wrap-style:square" o:bullet="t">
         <v:imagedata r:id="rId1" o:title=""/>
       </v:shape>
     </w:pict>
   </w:numPicBullet>
   <w:numPicBullet w:numPicBulletId="1">
     <w:pict>
-      <v:shape id="_x0000_i1634" type="#_x0000_t75" style="width:64.2pt;height:64.2pt;visibility:visible;mso-wrap-style:square" o:bullet="t">
+      <v:shape id="_x0000_i1031" type="#_x0000_t75" style="width:64.45pt;height:64.45pt;visibility:visible;mso-wrap-style:square" o:bullet="t">
         <v:imagedata r:id="rId2" o:title=""/>
       </v:shape>
     </w:pict>
   </w:numPicBullet>
   <w:numPicBullet w:numPicBulletId="2">
     <w:pict>
-      <v:shape id="_x0000_i1635" type="#_x0000_t75" style="width:64.2pt;height:64.2pt;visibility:visible;mso-wrap-style:square" o:bullet="t">
+      <v:shape id="_x0000_i1032" type="#_x0000_t75" style="width:64.45pt;height:64.45pt;visibility:visible;mso-wrap-style:square" o:bullet="t">
         <v:imagedata r:id="rId3" o:title=""/>
       </v:shape>
     </w:pict>
   </w:numPicBullet>
   <w:numPicBullet w:numPicBulletId="3">
     <w:pict>
-      <v:shape id="_x0000_i1636" type="#_x0000_t75" style="width:7.8pt;height:7.8pt;visibility:visible;mso-wrap-style:square" o:bullet="t">
+      <v:shape id="_x0000_i1033" type="#_x0000_t75" style="width:7.55pt;height:7.55pt;visibility:visible;mso-wrap-style:square" o:bullet="t">
         <v:imagedata r:id="rId4" o:title=""/>
       </v:shape>
     </w:pict>

</xml_diff>

<commit_message>
Update: Add Matching Game Project
</commit_message>
<xml_diff>
--- a/resources/Resume - Khasanboy Khabibulaev.docx
+++ b/resources/Resume - Khasanboy Khabibulaev.docx
@@ -8219,7 +8219,25 @@
                       <w:sz w:val="18"/>
                       <w:szCs w:val="18"/>
                     </w:rPr>
-                    <w:t>English (Fluent)</w:t>
+                    <w:t>English (Fluent</w:t>
+                  </w:r>
+                  <w:r>
+                    <w:rPr>
+                      <w:rFonts w:ascii="Poppins" w:eastAsia="Arial" w:hAnsi="Poppins" w:cs="Poppins"/>
+                      <w:color w:val="000000"/>
+                      <w:sz w:val="18"/>
+                      <w:szCs w:val="18"/>
+                    </w:rPr>
+                    <w:t xml:space="preserve"> – IELTS 8.0</w:t>
+                  </w:r>
+                  <w:r>
+                    <w:rPr>
+                      <w:rFonts w:ascii="Poppins" w:eastAsia="Arial" w:hAnsi="Poppins" w:cs="Poppins"/>
+                      <w:color w:val="000000"/>
+                      <w:sz w:val="18"/>
+                      <w:szCs w:val="18"/>
+                    </w:rPr>
+                    <w:t>)</w:t>
                   </w:r>
                 </w:p>
                 <w:p>
@@ -9238,7 +9256,7 @@
                       <w:noProof/>
                     </w:rPr>
                     <w:pict w14:anchorId="359CC20B">
-                      <v:shape id="Picture 155" o:spid="_x0000_i1025" type="#_x0000_t75" alt="" style="width:8.35pt;height:8.35pt;visibility:visible;mso-wrap-style:square;mso-width-percent:0;mso-height-percent:0;mso-width-percent:0;mso-height-percent:0">
+                      <v:shape id="Picture 155" o:spid="_x0000_i1025" type="#_x0000_t75" alt="" style="width:7.6pt;height:7.6pt;visibility:visible;mso-wrap-style:square;mso-width-percent:0;mso-height-percent:0;mso-width-percent:0;mso-height-percent:0">
                         <v:imagedata r:id="rId28" o:title=""/>
                       </v:shape>
                     </w:pict>
@@ -11116,16 +11134,16 @@
         <w:noProof/>
       </w:rPr>
       <w:drawing>
-        <wp:anchor distT="0" distB="0" distL="114300" distR="114300" simplePos="0" relativeHeight="251661312" behindDoc="0" locked="0" layoutInCell="1" allowOverlap="1" wp14:anchorId="52B765DE" wp14:editId="7E0C5AE3">
+        <wp:anchor distT="0" distB="0" distL="114300" distR="114300" simplePos="0" relativeHeight="251661312" behindDoc="0" locked="0" layoutInCell="1" allowOverlap="1" wp14:anchorId="52B765DE" wp14:editId="68561B81">
           <wp:simplePos x="0" y="0"/>
           <wp:positionH relativeFrom="column">
-            <wp:posOffset>497965</wp:posOffset>
+            <wp:posOffset>473743</wp:posOffset>
           </wp:positionH>
           <wp:positionV relativeFrom="paragraph">
-            <wp:posOffset>-484505</wp:posOffset>
+            <wp:posOffset>-518795</wp:posOffset>
           </wp:positionV>
-          <wp:extent cx="299804" cy="403582"/>
-          <wp:effectExtent l="0" t="0" r="5080" b="3175"/>
+          <wp:extent cx="339635" cy="457200"/>
+          <wp:effectExtent l="0" t="0" r="3810" b="0"/>
           <wp:wrapNone/>
           <wp:docPr id="212" name="Picture 212"/>
           <wp:cNvGraphicFramePr>
@@ -11153,7 +11171,7 @@
                 <pic:spPr>
                   <a:xfrm>
                     <a:off x="0" y="0"/>
-                    <a:ext cx="299804" cy="403582"/>
+                    <a:ext cx="339635" cy="457200"/>
                   </a:xfrm>
                   <a:prstGeom prst="rect">
                     <a:avLst/>
@@ -11372,28 +11390,28 @@
         <v:path o:extrusionok="f" gradientshapeok="t" o:connecttype="rect"/>
         <o:lock v:ext="edit" aspectratio="t"/>
       </v:shapetype>
-      <v:shape id="_x0000_i1030" type="#_x0000_t75" style="width:64.45pt;height:64.45pt;visibility:visible;mso-wrap-style:square" o:bullet="t">
+      <v:shape id="_x0000_i1034" type="#_x0000_t75" style="width:64.4pt;height:64.4pt;visibility:visible;mso-wrap-style:square" o:bullet="t">
         <v:imagedata r:id="rId1" o:title=""/>
       </v:shape>
     </w:pict>
   </w:numPicBullet>
   <w:numPicBullet w:numPicBulletId="1">
     <w:pict>
-      <v:shape id="_x0000_i1031" type="#_x0000_t75" style="width:64.45pt;height:64.45pt;visibility:visible;mso-wrap-style:square" o:bullet="t">
+      <v:shape w14:anchorId="1E2F37DA" id="_x0000_i1035" type="#_x0000_t75" style="width:64.4pt;height:64.4pt;visibility:visible;mso-wrap-style:square" o:bullet="t">
         <v:imagedata r:id="rId2" o:title=""/>
       </v:shape>
     </w:pict>
   </w:numPicBullet>
   <w:numPicBullet w:numPicBulletId="2">
     <w:pict>
-      <v:shape id="_x0000_i1032" type="#_x0000_t75" style="width:64.45pt;height:64.45pt;visibility:visible;mso-wrap-style:square" o:bullet="t">
+      <v:shape id="_x0000_i1036" type="#_x0000_t75" style="width:64.4pt;height:64.4pt;visibility:visible;mso-wrap-style:square" o:bullet="t">
         <v:imagedata r:id="rId3" o:title=""/>
       </v:shape>
     </w:pict>
   </w:numPicBullet>
   <w:numPicBullet w:numPicBulletId="3">
     <w:pict>
-      <v:shape id="_x0000_i1033" type="#_x0000_t75" style="width:7.55pt;height:7.55pt;visibility:visible;mso-wrap-style:square" o:bullet="t">
+      <v:shape id="_x0000_i1037" type="#_x0000_t75" style="width:7.6pt;height:7.6pt;visibility:visible;mso-wrap-style:square" o:bullet="t">
         <v:imagedata r:id="rId4" o:title=""/>
       </v:shape>
     </w:pict>

</xml_diff>